<commit_message>
Nothing changed, just open the file and save it.
</commit_message>
<xml_diff>
--- a/Note collection.docx
+++ b/Note collection.docx
@@ -51,53 +51,51 @@
           <w:rFonts w:hint="eastAsia"/>
           <w:color w:val="FF0000"/>
         </w:rPr>
-        <w:t>原文均</w:t>
+        <w:t>原文均在</w:t>
+      </w:r>
+      <w:proofErr w:type="spellStart"/>
+      <w:r>
+        <w:rPr>
+          <w:rFonts w:hint="eastAsia"/>
+          <w:color w:val="FF0000"/>
+        </w:rPr>
+        <w:t>zotero</w:t>
+      </w:r>
+      <w:proofErr w:type="spellEnd"/>
+      <w:r>
+        <w:rPr>
+          <w:rFonts w:hint="eastAsia"/>
+          <w:color w:val="FF0000"/>
+        </w:rPr>
+        <w:t>中。</w:t>
+      </w:r>
+    </w:p>
+    <w:p>
+      <w:pPr>
+        <w:rPr>
+          <w:color w:val="FF0000"/>
+        </w:rPr>
+      </w:pPr>
+    </w:p>
+    <w:p>
+      <w:pPr>
+        <w:rPr>
+          <w:color w:val="FF0000"/>
+        </w:rPr>
+      </w:pPr>
+      <w:r>
+        <w:rPr>
+          <w:color w:val="FF0000"/>
+        </w:rPr>
+        <w:t>Cultural tree preference and its in</w:t>
       </w:r>
       <w:bookmarkStart w:id="0" w:name="_GoBack"/>
       <w:bookmarkEnd w:id="0"/>
       <w:r>
         <w:rPr>
-          <w:rFonts w:hint="eastAsia"/>
-          <w:color w:val="FF0000"/>
-        </w:rPr>
-        <w:t>在</w:t>
-      </w:r>
-      <w:proofErr w:type="spellStart"/>
-      <w:r>
-        <w:rPr>
-          <w:rFonts w:hint="eastAsia"/>
-          <w:color w:val="FF0000"/>
-        </w:rPr>
-        <w:t>zotero</w:t>
-      </w:r>
-      <w:proofErr w:type="spellEnd"/>
-      <w:r>
-        <w:rPr>
-          <w:rFonts w:hint="eastAsia"/>
-          <w:color w:val="FF0000"/>
-        </w:rPr>
-        <w:t>中。</w:t>
-      </w:r>
-    </w:p>
-    <w:p>
-      <w:pPr>
-        <w:rPr>
-          <w:rFonts w:hint="eastAsia"/>
-          <w:color w:val="FF0000"/>
-        </w:rPr>
-      </w:pPr>
-    </w:p>
-    <w:p>
-      <w:pPr>
-        <w:rPr>
-          <w:color w:val="FF0000"/>
-        </w:rPr>
-      </w:pPr>
-      <w:r>
-        <w:rPr>
-          <w:color w:val="FF0000"/>
-        </w:rPr>
-        <w:t xml:space="preserve">Cultural tree preference and its influence on tree biodiversity in urban public spaces in Nanjing city, China </w:t>
+          <w:color w:val="FF0000"/>
+        </w:rPr>
+        <w:t xml:space="preserve">fluence on tree biodiversity in urban public spaces in Nanjing city, China </w:t>
       </w:r>
       <w:r>
         <w:rPr>

</xml_diff>